<commit_message>
updated Data for Montreal Food diversity - The battle - Week 1
</commit_message>
<xml_diff>
--- a/Data-Montreal-Food-Diversity.docx
+++ b/Data-Montreal-Food-Diversity.docx
@@ -33,9 +33,8 @@
           <w:szCs w:val="24"/>
           <w:shd w:val="clear" w:color="auto" w:fill="FFFFFF"/>
         </w:rPr>
-        <w:t xml:space="preserve"> Capstone Project </w:t>
-      </w:r>
-      <w:proofErr w:type="gramStart"/>
+        <w:t xml:space="preserve"> Capstone Project - </w:t>
+      </w:r>
       <w:r>
         <w:rPr>
           <w:rStyle w:val="Strong"/>
@@ -45,30 +44,7 @@
           <w:szCs w:val="24"/>
           <w:shd w:val="clear" w:color="auto" w:fill="FFFFFF"/>
         </w:rPr>
-        <w:t xml:space="preserve">- </w:t>
-      </w:r>
-      <w:r>
-        <w:rPr>
-          <w:rStyle w:val="Strong"/>
-          <w:rFonts w:ascii="Century" w:hAnsi="Century" w:cs="Arial"/>
-          <w:color w:val="1F1F1F"/>
-          <w:sz w:val="24"/>
-          <w:szCs w:val="24"/>
-          <w:shd w:val="clear" w:color="auto" w:fill="FFFFFF"/>
-        </w:rPr>
-        <w:t xml:space="preserve"> The</w:t>
-      </w:r>
-      <w:proofErr w:type="gramEnd"/>
-      <w:r>
-        <w:rPr>
-          <w:rStyle w:val="Strong"/>
-          <w:rFonts w:ascii="Century" w:hAnsi="Century" w:cs="Arial"/>
-          <w:color w:val="1F1F1F"/>
-          <w:sz w:val="24"/>
-          <w:szCs w:val="24"/>
-          <w:shd w:val="clear" w:color="auto" w:fill="FFFFFF"/>
-        </w:rPr>
-        <w:t xml:space="preserve"> Battle of Neighborhoods (Week 1) (continued)</w:t>
+        <w:t xml:space="preserve"> The Battle of Neighborhoods (Week 1) (continued)</w:t>
       </w:r>
     </w:p>
     <w:p>
@@ -205,7 +181,33 @@
           <w:sz w:val="24"/>
           <w:szCs w:val="24"/>
         </w:rPr>
-        <w:t xml:space="preserve"> and obtained the tabular data. The further analysis will follow on the lines of codes and summary presented by the instructor in his lab work using information retrieved from Foursquare. In my opinion, the data have the potential to provide a picture of popular activities in Montreal and its close extension areas. It is the activities and the related supply chain that will attract the new entrepreneurs. Following the codes, in the notebook, for computing various Statistics, I would be able to draw some recommendations or alerts. </w:t>
+        <w:t xml:space="preserve"> and obtained the tabular data. The further analysis will follow on the lines of codes and summary presented by the instructor in his lab work using information retrieved from Foursquare. In my opinion, the data have the potential to provide a picture of popular activities in Montreal and its close extension areas. It is the activities and the related supply chain that will attract the new entrepreneurs. Following the codes, in the notebook, for computing various Statistics, I would be able to draw some recommendations or alerts</w:t>
+      </w:r>
+      <w:r>
+        <w:rPr>
+          <w:rFonts w:ascii="Century" w:hAnsi="Century"/>
+          <w:sz w:val="24"/>
+          <w:szCs w:val="24"/>
+        </w:rPr>
+        <w:t xml:space="preserve"> in terms of venues associated with food diversity and any cluster for food </w:t>
+      </w:r>
+      <w:r>
+        <w:rPr>
+          <w:rFonts w:ascii="Century" w:hAnsi="Century"/>
+          <w:sz w:val="24"/>
+          <w:szCs w:val="24"/>
+        </w:rPr>
+        <w:t>specialty</w:t>
+      </w:r>
+      <w:bookmarkStart w:id="0" w:name="_GoBack"/>
+      <w:bookmarkEnd w:id="0"/>
+      <w:r>
+        <w:rPr>
+          <w:rFonts w:ascii="Century" w:hAnsi="Century"/>
+          <w:sz w:val="24"/>
+          <w:szCs w:val="24"/>
+        </w:rPr>
+        <w:t xml:space="preserve">. </w:t>
       </w:r>
     </w:p>
     <w:p>
@@ -268,8 +270,6 @@
           <w:szCs w:val="24"/>
         </w:rPr>
       </w:pPr>
-      <w:bookmarkStart w:id="0" w:name="_GoBack"/>
-      <w:bookmarkEnd w:id="0"/>
     </w:p>
     <w:sectPr>
       <w:pgSz w:w="12240" w:h="15840"/>

</xml_diff>